<commit_message>
Added link of 4th video
</commit_message>
<xml_diff>
--- a/Files/Video Logs.docx
+++ b/Files/Video Logs.docx
@@ -59,7 +59,159 @@
             <w:sz w:val="24"/>
             <w:szCs w:val="24"/>
           </w:rPr>
-          <w:t>https://www.youtube.com/watch?v=Dr1kcH8Z</w:t>
+          <w:t>https://www.youtube.com/watch?v=Dr1kcH8Z06I&amp;list=PL5nrlpzUF-7-6_5IBZaA6rnSSIXqpb1-m</w:t>
+        </w:r>
+      </w:hyperlink>
+    </w:p>
+    <w:p>
+      <w:pPr>
+        <w:rPr>
+          <w:sz w:val="24"/>
+          <w:szCs w:val="24"/>
+        </w:rPr>
+      </w:pPr>
+      <w:r>
+        <w:rPr>
+          <w:sz w:val="24"/>
+          <w:szCs w:val="24"/>
+        </w:rPr>
+        <w:t>2</w:t>
+      </w:r>
+      <w:r>
+        <w:rPr>
+          <w:sz w:val="24"/>
+          <w:szCs w:val="24"/>
+          <w:vertAlign w:val="superscript"/>
+        </w:rPr>
+        <w:t>nd</w:t>
+      </w:r>
+      <w:r>
+        <w:rPr>
+          <w:sz w:val="24"/>
+          <w:szCs w:val="24"/>
+        </w:rPr>
+        <w:t xml:space="preserve"> vide</w:t>
+      </w:r>
+      <w:r>
+        <w:rPr>
+          <w:sz w:val="24"/>
+          <w:szCs w:val="24"/>
+        </w:rPr>
+        <w:t>o</w:t>
+      </w:r>
+      <w:r>
+        <w:rPr>
+          <w:sz w:val="24"/>
+          <w:szCs w:val="24"/>
+        </w:rPr>
+        <w:t xml:space="preserve">: </w:t>
+      </w:r>
+      <w:hyperlink r:id="rId5" w:history="1">
+        <w:r>
+          <w:rPr>
+            <w:rStyle w:val="Hyperlink"/>
+            <w:sz w:val="24"/>
+            <w:szCs w:val="24"/>
+          </w:rPr>
+          <w:t>https://www.youtube.com/watch?v=K6e7rihfNoM&amp;list=PL5nrlpzUF-7-6_5IBZaA6rnSSIXqpb1-m&amp;index=3</w:t>
+        </w:r>
+      </w:hyperlink>
+    </w:p>
+    <w:p>
+      <w:pPr>
+        <w:rPr>
+          <w:sz w:val="24"/>
+          <w:szCs w:val="24"/>
+        </w:rPr>
+      </w:pPr>
+      <w:r>
+        <w:rPr>
+          <w:sz w:val="24"/>
+          <w:szCs w:val="24"/>
+        </w:rPr>
+        <w:t>3</w:t>
+      </w:r>
+      <w:r>
+        <w:rPr>
+          <w:sz w:val="24"/>
+          <w:szCs w:val="24"/>
+          <w:vertAlign w:val="superscript"/>
+        </w:rPr>
+        <w:t>rd</w:t>
+      </w:r>
+      <w:r>
+        <w:rPr>
+          <w:sz w:val="24"/>
+          <w:szCs w:val="24"/>
+        </w:rPr>
+        <w:t xml:space="preserve"> video: </w:t>
+      </w:r>
+      <w:hyperlink r:id="rId6" w:history="1">
+        <w:r>
+          <w:rPr>
+            <w:rStyle w:val="Hyperlink"/>
+            <w:sz w:val="24"/>
+            <w:szCs w:val="24"/>
+          </w:rPr>
+          <w:t>https://www.youtube.com/watch?v=YR48o--</w:t>
+        </w:r>
+        <w:proofErr w:type="spellStart"/>
+        <w:r>
+          <w:rPr>
+            <w:rStyle w:val="Hyperlink"/>
+            <w:sz w:val="24"/>
+            <w:szCs w:val="24"/>
+          </w:rPr>
+          <w:t>OGvE&amp;list</w:t>
+        </w:r>
+        <w:proofErr w:type="spellEnd"/>
+        <w:r>
+          <w:rPr>
+            <w:rStyle w:val="Hyperlink"/>
+            <w:sz w:val="24"/>
+            <w:szCs w:val="24"/>
+          </w:rPr>
+          <w:t>=PL5nrlpzUF-7-6_5IBZaA6rnSSIXqpb1-m&amp;index=3</w:t>
+        </w:r>
+      </w:hyperlink>
+    </w:p>
+    <w:p>
+      <w:pPr>
+        <w:rPr>
+          <w:sz w:val="24"/>
+          <w:szCs w:val="24"/>
+        </w:rPr>
+      </w:pPr>
+      <w:r>
+        <w:rPr>
+          <w:sz w:val="24"/>
+          <w:szCs w:val="24"/>
+        </w:rPr>
+        <w:t>4</w:t>
+      </w:r>
+      <w:r>
+        <w:rPr>
+          <w:sz w:val="24"/>
+          <w:szCs w:val="24"/>
+          <w:vertAlign w:val="superscript"/>
+        </w:rPr>
+        <w:t>th</w:t>
+      </w:r>
+      <w:r>
+        <w:rPr>
+          <w:sz w:val="24"/>
+          <w:szCs w:val="24"/>
+        </w:rPr>
+        <w:t xml:space="preserve"> video: </w:t>
+      </w:r>
+      <w:hyperlink r:id="rId7" w:history="1">
+        <w:r>
+          <w:rPr>
+            <w:rStyle w:val="Hyperlink"/>
+            <w:sz w:val="24"/>
+            <w:szCs w:val="24"/>
+          </w:rPr>
+          <w:t>https://www.youtube.com/watch?v=skk</w:t>
         </w:r>
         <w:r>
           <w:rPr>
@@ -67,7 +219,7 @@
             <w:sz w:val="24"/>
             <w:szCs w:val="24"/>
           </w:rPr>
-          <w:t>0</w:t>
+          <w:t>8</w:t>
         </w:r>
         <w:r>
           <w:rPr>
@@ -75,7 +227,7 @@
             <w:sz w:val="24"/>
             <w:szCs w:val="24"/>
           </w:rPr>
-          <w:t>6I&amp;list=PL5nrlpzUF-7-6_5IBZaA6rnSSIXqpb1-m</w:t>
+          <w:t>LgWo81Q</w:t>
         </w:r>
       </w:hyperlink>
     </w:p>
@@ -86,124 +238,6 @@
           <w:szCs w:val="24"/>
         </w:rPr>
       </w:pPr>
-      <w:r>
-        <w:rPr>
-          <w:sz w:val="24"/>
-          <w:szCs w:val="24"/>
-        </w:rPr>
-        <w:t>2</w:t>
-      </w:r>
-      <w:r>
-        <w:rPr>
-          <w:sz w:val="24"/>
-          <w:szCs w:val="24"/>
-          <w:vertAlign w:val="superscript"/>
-        </w:rPr>
-        <w:t>nd</w:t>
-      </w:r>
-      <w:r>
-        <w:rPr>
-          <w:sz w:val="24"/>
-          <w:szCs w:val="24"/>
-        </w:rPr>
-        <w:t xml:space="preserve"> vide</w:t>
-      </w:r>
-      <w:r>
-        <w:rPr>
-          <w:sz w:val="24"/>
-          <w:szCs w:val="24"/>
-        </w:rPr>
-        <w:t>o (part-1)</w:t>
-      </w:r>
-      <w:r>
-        <w:rPr>
-          <w:sz w:val="24"/>
-          <w:szCs w:val="24"/>
-        </w:rPr>
-        <w:t xml:space="preserve">: </w:t>
-      </w:r>
-      <w:hyperlink r:id="rId5" w:history="1">
-        <w:r>
-          <w:rPr>
-            <w:rStyle w:val="Hyperlink"/>
-            <w:sz w:val="24"/>
-            <w:szCs w:val="24"/>
-          </w:rPr>
-          <w:t>https://www.youtube.com/watch?v</w:t>
-        </w:r>
-        <w:r>
-          <w:rPr>
-            <w:rStyle w:val="Hyperlink"/>
-            <w:sz w:val="24"/>
-            <w:szCs w:val="24"/>
-          </w:rPr>
-          <w:t>=</w:t>
-        </w:r>
-        <w:r>
-          <w:rPr>
-            <w:rStyle w:val="Hyperlink"/>
-            <w:sz w:val="24"/>
-            <w:szCs w:val="24"/>
-          </w:rPr>
-          <w:t>K6e7rihfNoM&amp;list=PL5nrlpzUF-7-6_5IBZaA6rnSSIXqpb1-m&amp;index=3</w:t>
-        </w:r>
-      </w:hyperlink>
-    </w:p>
-    <w:p>
-      <w:pPr>
-        <w:rPr>
-          <w:sz w:val="24"/>
-          <w:szCs w:val="24"/>
-        </w:rPr>
-      </w:pPr>
-      <w:r>
-        <w:rPr>
-          <w:sz w:val="24"/>
-          <w:szCs w:val="24"/>
-        </w:rPr>
-        <w:t>2</w:t>
-      </w:r>
-      <w:r>
-        <w:rPr>
-          <w:sz w:val="24"/>
-          <w:szCs w:val="24"/>
-          <w:vertAlign w:val="superscript"/>
-        </w:rPr>
-        <w:t>nd</w:t>
-      </w:r>
-      <w:r>
-        <w:rPr>
-          <w:sz w:val="24"/>
-          <w:szCs w:val="24"/>
-        </w:rPr>
-        <w:t xml:space="preserve"> video (part-2): </w:t>
-      </w:r>
-      <w:hyperlink r:id="rId6" w:history="1">
-        <w:r>
-          <w:rPr>
-            <w:rStyle w:val="Hyperlink"/>
-            <w:sz w:val="24"/>
-            <w:szCs w:val="24"/>
-          </w:rPr>
-          <w:t>https://www.youtube.co</w:t>
-        </w:r>
-        <w:r>
-          <w:rPr>
-            <w:rStyle w:val="Hyperlink"/>
-            <w:sz w:val="24"/>
-            <w:szCs w:val="24"/>
-          </w:rPr>
-          <w:t>m</w:t>
-        </w:r>
-        <w:r>
-          <w:rPr>
-            <w:rStyle w:val="Hyperlink"/>
-            <w:sz w:val="24"/>
-            <w:szCs w:val="24"/>
-          </w:rPr>
-          <w:t>/watch?v=YR48o--OGvE&amp;list=PL5nrlpzUF-7-6_5IBZaA6rnSSIXqpb1-m&amp;index=3</w:t>
-        </w:r>
-      </w:hyperlink>
     </w:p>
     <w:p>
       <w:pPr>

</xml_diff>